<commit_message>
Agregado caso de uso de la seccion usuarios
</commit_message>
<xml_diff>
--- a/docs/CasosDeUso/SeccionUsuarios.docx
+++ b/docs/CasosDeUso/SeccionUsuarios.docx
@@ -23,33 +23,615 @@
           <w:lang w:val="es-ES"/>
         </w:rPr>
       </w:pPr>
+    </w:p>
+    <w:p>
+      <w:pPr>
+        <w:rPr>
+          <w:lang w:val="es-ES"/>
+        </w:rPr>
+      </w:pPr>
+      <w:r>
+        <w:rPr>
+          <w:lang w:val="es-ES"/>
+        </w:rPr>
+        <w:t>Usuarios de demostración:</w:t>
+      </w:r>
+    </w:p>
+    <w:p>
+      <w:pPr>
+        <w:pStyle w:val="Prrafodelista"/>
+        <w:numPr>
+          <w:ilvl w:val="0"/>
+          <w:numId w:val="1"/>
+        </w:numPr>
+        <w:rPr>
+          <w:lang w:val="es-ES"/>
+        </w:rPr>
+      </w:pPr>
+      <w:proofErr w:type="spellStart"/>
+      <w:r>
+        <w:rPr>
+          <w:lang w:val="es-ES"/>
+        </w:rPr>
+        <w:t>admin</w:t>
+      </w:r>
+      <w:proofErr w:type="spellEnd"/>
+      <w:r>
+        <w:rPr>
+          <w:lang w:val="es-ES"/>
+        </w:rPr>
+        <w:tab/>
+      </w:r>
+      <w:r>
+        <w:rPr>
+          <w:lang w:val="es-ES"/>
+        </w:rPr>
+        <w:tab/>
+        <w:t>[</w:t>
+      </w:r>
+      <w:r>
+        <w:rPr>
+          <w:lang w:val="es-ES"/>
+        </w:rPr>
+        <w:t>rol-</w:t>
+      </w:r>
+      <w:proofErr w:type="spellStart"/>
+      <w:r>
+        <w:rPr>
+          <w:lang w:val="es-ES"/>
+        </w:rPr>
+        <w:t>admin</w:t>
+      </w:r>
+      <w:proofErr w:type="spellEnd"/>
+      <w:r>
+        <w:rPr>
+          <w:lang w:val="es-ES"/>
+        </w:rPr>
+        <w:t>]</w:t>
+      </w:r>
+    </w:p>
+    <w:p>
+      <w:pPr>
+        <w:pStyle w:val="Prrafodelista"/>
+        <w:numPr>
+          <w:ilvl w:val="0"/>
+          <w:numId w:val="1"/>
+        </w:numPr>
+        <w:rPr>
+          <w:lang w:val="es-ES"/>
+        </w:rPr>
+      </w:pPr>
+      <w:proofErr w:type="spellStart"/>
+      <w:r>
+        <w:rPr>
+          <w:lang w:val="es-ES"/>
+        </w:rPr>
+        <w:t>jorgecordone</w:t>
+      </w:r>
+      <w:proofErr w:type="spellEnd"/>
+      <w:r>
+        <w:rPr>
+          <w:lang w:val="es-ES"/>
+        </w:rPr>
+        <w:t xml:space="preserve"> </w:t>
+      </w:r>
+      <w:r>
+        <w:rPr>
+          <w:lang w:val="es-ES"/>
+        </w:rPr>
+        <w:tab/>
+      </w:r>
+      <w:r>
+        <w:t>[</w:t>
+      </w:r>
+      <w:r>
+        <w:t>rol-</w:t>
+      </w:r>
+      <w:r>
+        <w:t>gerente</w:t>
+      </w:r>
+      <w:r>
+        <w:t>]</w:t>
+      </w:r>
+    </w:p>
+    <w:p>
+      <w:pPr>
+        <w:pStyle w:val="Prrafodelista"/>
+        <w:numPr>
+          <w:ilvl w:val="0"/>
+          <w:numId w:val="1"/>
+        </w:numPr>
+        <w:rPr>
+          <w:lang w:val="es-ES"/>
+        </w:rPr>
+      </w:pPr>
+      <w:proofErr w:type="spellStart"/>
+      <w:r>
+        <w:t>gabi</w:t>
+      </w:r>
+      <w:proofErr w:type="spellEnd"/>
+      <w:r>
+        <w:t xml:space="preserve"> </w:t>
+      </w:r>
+      <w:r>
+        <w:tab/>
+      </w:r>
+      <w:r>
+        <w:tab/>
+        <w:t>[</w:t>
+      </w:r>
+      <w:r>
+        <w:t>rol-</w:t>
+      </w:r>
+      <w:proofErr w:type="spellStart"/>
+      <w:r>
+        <w:t>tecnico</w:t>
+      </w:r>
+      <w:proofErr w:type="spellEnd"/>
+      <w:r>
+        <w:t>]</w:t>
+      </w:r>
+      <w:r>
+        <w:t xml:space="preserve"> [</w:t>
+      </w:r>
+      <w:r>
+        <w:t>permiso-administrar-organizaciones</w:t>
+      </w:r>
+      <w:r>
+        <w:t>]</w:t>
+      </w:r>
+    </w:p>
+    <w:p>
+      <w:pPr>
+        <w:pStyle w:val="Prrafodelista"/>
+        <w:numPr>
+          <w:ilvl w:val="0"/>
+          <w:numId w:val="1"/>
+        </w:numPr>
+        <w:rPr>
+          <w:lang w:val="es-ES"/>
+        </w:rPr>
+      </w:pPr>
+      <w:proofErr w:type="spellStart"/>
+      <w:r>
+        <w:t>ernesto</w:t>
+      </w:r>
+      <w:proofErr w:type="spellEnd"/>
+      <w:r>
+        <w:tab/>
+      </w:r>
+      <w:r>
+        <w:tab/>
+        <w:t>[</w:t>
+      </w:r>
+      <w:r>
+        <w:t>rol-</w:t>
+      </w:r>
+      <w:proofErr w:type="spellStart"/>
+      <w:r>
+        <w:t>tecnico</w:t>
+      </w:r>
+      <w:proofErr w:type="spellEnd"/>
+      <w:r>
+        <w:t>]</w:t>
+      </w:r>
+      <w:r>
+        <w:t xml:space="preserve"> </w:t>
+      </w:r>
+      <w:proofErr w:type="spellStart"/>
+      <w:r>
+        <w:t>Org</w:t>
+      </w:r>
+      <w:proofErr w:type="spellEnd"/>
+      <w:r>
+        <w:t xml:space="preserve">: Sommerfeld </w:t>
+      </w:r>
+    </w:p>
+    <w:p>
+      <w:pPr>
+        <w:pStyle w:val="Prrafodelista"/>
+        <w:numPr>
+          <w:ilvl w:val="0"/>
+          <w:numId w:val="1"/>
+        </w:numPr>
+        <w:rPr>
+          <w:lang w:val="es-ES"/>
+        </w:rPr>
+      </w:pPr>
+      <w:proofErr w:type="spellStart"/>
+      <w:r>
+        <w:rPr>
+          <w:lang w:val="es-ES"/>
+        </w:rPr>
+        <w:t>dbergen</w:t>
+      </w:r>
+      <w:proofErr w:type="spellEnd"/>
+      <w:r>
+        <w:rPr>
+          <w:lang w:val="es-ES"/>
+        </w:rPr>
+        <w:tab/>
+      </w:r>
+      <w:r>
+        <w:t>[</w:t>
+      </w:r>
+      <w:r>
+        <w:t>rol-</w:t>
+      </w:r>
+      <w:r>
+        <w:t>productor]</w:t>
+      </w:r>
+      <w:r>
+        <w:t xml:space="preserve"> </w:t>
+      </w:r>
+      <w:proofErr w:type="spellStart"/>
+      <w:r>
+        <w:t>Org</w:t>
+      </w:r>
+      <w:proofErr w:type="spellEnd"/>
+      <w:r>
+        <w:t xml:space="preserve">: Sommerfeld G: </w:t>
+      </w:r>
+      <w:r>
+        <w:t>todos/productores-</w:t>
+      </w:r>
+      <w:proofErr w:type="spellStart"/>
+      <w:r>
+        <w:t>bergen</w:t>
+      </w:r>
+      <w:proofErr w:type="spellEnd"/>
+      <w:r>
+        <w:t>-y-</w:t>
+      </w:r>
+      <w:proofErr w:type="spellStart"/>
+      <w:r>
+        <w:t>cia</w:t>
+      </w:r>
+      <w:proofErr w:type="spellEnd"/>
+      <w:r>
+        <w:t xml:space="preserve"> </w:t>
+      </w:r>
+    </w:p>
+    <w:p>
+      <w:pPr>
+        <w:pStyle w:val="Prrafodelista"/>
+        <w:numPr>
+          <w:ilvl w:val="0"/>
+          <w:numId w:val="1"/>
+        </w:numPr>
+        <w:rPr>
+          <w:lang w:val="es-ES"/>
+        </w:rPr>
+      </w:pPr>
+      <w:proofErr w:type="spellStart"/>
+      <w:r>
+        <w:t>cbergen</w:t>
+      </w:r>
+      <w:proofErr w:type="spellEnd"/>
+      <w:r>
+        <w:tab/>
+        <w:t>[</w:t>
+      </w:r>
+      <w:r>
+        <w:t>rol-</w:t>
+      </w:r>
+      <w:r>
+        <w:t xml:space="preserve">productor] Org: Sommerfeld G: </w:t>
+      </w:r>
+      <w:r>
+        <w:t>todos/productores-</w:t>
+      </w:r>
+      <w:proofErr w:type="spellStart"/>
+      <w:r>
+        <w:t>bergen</w:t>
+      </w:r>
+      <w:proofErr w:type="spellEnd"/>
+      <w:r>
+        <w:t>-y-</w:t>
+      </w:r>
+      <w:proofErr w:type="spellStart"/>
+      <w:r>
+        <w:t>cia</w:t>
+      </w:r>
+      <w:proofErr w:type="spellEnd"/>
+    </w:p>
+    <w:p>
+      <w:pPr>
+        <w:pStyle w:val="Prrafodelista"/>
+        <w:numPr>
+          <w:ilvl w:val="0"/>
+          <w:numId w:val="1"/>
+        </w:numPr>
+        <w:rPr>
+          <w:lang w:val="en-US"/>
+        </w:rPr>
+      </w:pPr>
+      <w:proofErr w:type="spellStart"/>
+      <w:r>
+        <w:rPr>
+          <w:lang w:val="en-US"/>
+        </w:rPr>
+        <w:t>menoSommer</w:t>
+      </w:r>
+      <w:proofErr w:type="spellEnd"/>
+      <w:r>
+        <w:rPr>
+          <w:lang w:val="en-US"/>
+        </w:rPr>
+        <w:tab/>
+        <w:t>[</w:t>
+      </w:r>
+      <w:proofErr w:type="spellStart"/>
+      <w:r>
+        <w:rPr>
+          <w:lang w:val="en-US"/>
+        </w:rPr>
+        <w:t>rol-productor</w:t>
+      </w:r>
+      <w:proofErr w:type="spellEnd"/>
+      <w:r>
+        <w:rPr>
+          <w:lang w:val="en-US"/>
+        </w:rPr>
+        <w:t xml:space="preserve">] Org: </w:t>
+      </w:r>
+      <w:proofErr w:type="spellStart"/>
+      <w:r>
+        <w:rPr>
+          <w:lang w:val="en-US"/>
+        </w:rPr>
+        <w:t>Sommerfeld</w:t>
+      </w:r>
+      <w:proofErr w:type="spellEnd"/>
+      <w:r>
+        <w:rPr>
+          <w:lang w:val="en-US"/>
+        </w:rPr>
+        <w:t xml:space="preserve"> G: </w:t>
+      </w:r>
+      <w:proofErr w:type="spellStart"/>
+      <w:r>
+        <w:rPr>
+          <w:lang w:val="en-US"/>
+        </w:rPr>
+        <w:t>t</w:t>
+      </w:r>
+      <w:r>
+        <w:rPr>
+          <w:lang w:val="en-US"/>
+        </w:rPr>
+        <w:t>odos</w:t>
+      </w:r>
+      <w:proofErr w:type="spellEnd"/>
+    </w:p>
+    <w:p>
+      <w:pPr>
+        <w:pStyle w:val="Prrafodelista"/>
+        <w:numPr>
+          <w:ilvl w:val="0"/>
+          <w:numId w:val="1"/>
+        </w:numPr>
+        <w:rPr>
+          <w:lang w:val="en-US"/>
+        </w:rPr>
+      </w:pPr>
+      <w:proofErr w:type="spellStart"/>
+      <w:r>
+        <w:rPr>
+          <w:lang w:val="en-US"/>
+        </w:rPr>
+        <w:t>gerenciasommer</w:t>
+      </w:r>
+      <w:proofErr w:type="spellEnd"/>
+      <w:r>
+        <w:rPr>
+          <w:lang w:val="en-US"/>
+        </w:rPr>
+        <w:tab/>
+        <w:t>[</w:t>
+      </w:r>
+      <w:proofErr w:type="spellStart"/>
+      <w:r>
+        <w:rPr>
+          <w:lang w:val="en-US"/>
+        </w:rPr>
+        <w:t>rol-</w:t>
+      </w:r>
+      <w:r>
+        <w:rPr>
+          <w:lang w:val="en-US"/>
+        </w:rPr>
+        <w:t>invitado</w:t>
+      </w:r>
+      <w:proofErr w:type="spellEnd"/>
+      <w:r>
+        <w:rPr>
+          <w:lang w:val="en-US"/>
+        </w:rPr>
+        <w:t>]</w:t>
+      </w:r>
+      <w:r>
+        <w:rPr>
+          <w:lang w:val="en-US"/>
+        </w:rPr>
+        <w:t xml:space="preserve"> Org: </w:t>
+      </w:r>
+      <w:proofErr w:type="spellStart"/>
+      <w:r>
+        <w:rPr>
+          <w:lang w:val="en-US"/>
+        </w:rPr>
+        <w:t>Sommerfeld</w:t>
+      </w:r>
+      <w:proofErr w:type="spellEnd"/>
+      <w:r>
+        <w:rPr>
+          <w:lang w:val="en-US"/>
+        </w:rPr>
+        <w:t xml:space="preserve"> </w:t>
+      </w:r>
+    </w:p>
+    <w:p>
+      <w:pPr>
+        <w:pStyle w:val="Prrafodelista"/>
+        <w:numPr>
+          <w:ilvl w:val="0"/>
+          <w:numId w:val="1"/>
+        </w:numPr>
+        <w:rPr>
+          <w:lang w:val="es-ES"/>
+        </w:rPr>
+      </w:pPr>
+      <w:proofErr w:type="spellStart"/>
+      <w:r>
+        <w:rPr>
+          <w:lang w:val="es-ES"/>
+        </w:rPr>
+        <w:t>invitado</w:t>
+      </w:r>
+      <w:r>
+        <w:rPr>
+          <w:lang w:val="es-ES"/>
+        </w:rPr>
+        <w:t>bergen</w:t>
+      </w:r>
+      <w:proofErr w:type="spellEnd"/>
+      <w:r>
+        <w:rPr>
+          <w:lang w:val="es-ES"/>
+        </w:rPr>
+        <w:tab/>
+        <w:t xml:space="preserve">[rol-invitado] </w:t>
+      </w:r>
+      <w:proofErr w:type="spellStart"/>
+      <w:r>
+        <w:rPr>
+          <w:lang w:val="es-ES"/>
+        </w:rPr>
+        <w:t>Org</w:t>
+      </w:r>
+      <w:proofErr w:type="spellEnd"/>
+      <w:r>
+        <w:rPr>
+          <w:lang w:val="es-ES"/>
+        </w:rPr>
+        <w:t>: Sommerfeld Grupo: productores-asociados</w:t>
+      </w:r>
+    </w:p>
+    <w:p>
+      <w:pPr>
+        <w:pStyle w:val="Ttulo2"/>
+        <w:rPr>
+          <w:lang w:val="es-ES"/>
+        </w:rPr>
+      </w:pPr>
+    </w:p>
+    <w:p>
+      <w:pPr>
+        <w:rPr>
+          <w:lang w:val="es-ES"/>
+        </w:rPr>
+      </w:pPr>
+      <w:r>
+        <w:rPr>
+          <w:lang w:val="es-ES"/>
+        </w:rPr>
+        <w:t>Como empieza:</w:t>
+      </w:r>
+    </w:p>
+    <w:p>
+      <w:pPr>
+        <w:pStyle w:val="Prrafodelista"/>
+        <w:numPr>
+          <w:ilvl w:val="0"/>
+          <w:numId w:val="2"/>
+        </w:numPr>
+        <w:rPr>
+          <w:lang w:val="es-ES"/>
+        </w:rPr>
+      </w:pPr>
+      <w:r>
+        <w:rPr>
+          <w:lang w:val="es-ES"/>
+        </w:rPr>
+        <w:t xml:space="preserve">El </w:t>
+      </w:r>
+      <w:proofErr w:type="spellStart"/>
+      <w:r>
+        <w:rPr>
+          <w:lang w:val="es-ES"/>
+        </w:rPr>
+        <w:t>admin</w:t>
+      </w:r>
+      <w:proofErr w:type="spellEnd"/>
+      <w:r>
+        <w:rPr>
+          <w:lang w:val="es-ES"/>
+        </w:rPr>
+        <w:t xml:space="preserve"> crea al usuario Jorge </w:t>
+      </w:r>
+      <w:proofErr w:type="spellStart"/>
+      <w:r>
+        <w:rPr>
+          <w:lang w:val="es-ES"/>
+        </w:rPr>
+        <w:t>Cordone</w:t>
+      </w:r>
+      <w:proofErr w:type="spellEnd"/>
+      <w:r>
+        <w:rPr>
+          <w:lang w:val="es-ES"/>
+        </w:rPr>
+        <w:t xml:space="preserve"> como gerente. </w:t>
+      </w:r>
+      <w:proofErr w:type="spellStart"/>
+      <w:r>
+        <w:rPr>
+          <w:lang w:val="es-ES"/>
+        </w:rPr>
+        <w:t>Admin</w:t>
+      </w:r>
+      <w:proofErr w:type="spellEnd"/>
+      <w:r>
+        <w:rPr>
+          <w:lang w:val="es-ES"/>
+        </w:rPr>
+        <w:t xml:space="preserve"> puede crear otros usuarios.</w:t>
+      </w:r>
       <w:bookmarkStart w:id="0" w:name="_GoBack"/>
       <w:bookmarkEnd w:id="0"/>
     </w:p>
     <w:p>
       <w:pPr>
-        <w:rPr>
-          <w:lang w:val="es-ES"/>
-        </w:rPr>
-      </w:pPr>
-      <w:r>
-        <w:rPr>
-          <w:lang w:val="es-ES"/>
-        </w:rPr>
-        <w:t>Usuarios de demostración:</w:t>
-      </w:r>
-    </w:p>
-    <w:p>
-      <w:pPr>
-        <w:pStyle w:val="Prrafodelista"/>
-        <w:numPr>
-          <w:ilvl w:val="0"/>
-          <w:numId w:val="1"/>
-        </w:numPr>
-        <w:rPr>
-          <w:lang w:val="es-ES"/>
-        </w:rPr>
-      </w:pPr>
+        <w:pStyle w:val="Prrafodelista"/>
+        <w:numPr>
+          <w:ilvl w:val="0"/>
+          <w:numId w:val="2"/>
+        </w:numPr>
+        <w:rPr>
+          <w:lang w:val="es-ES"/>
+        </w:rPr>
+      </w:pPr>
+      <w:r>
+        <w:rPr>
+          <w:lang w:val="es-ES"/>
+        </w:rPr>
+        <w:t xml:space="preserve">Jorge </w:t>
+      </w:r>
+      <w:proofErr w:type="spellStart"/>
+      <w:r>
+        <w:rPr>
+          <w:lang w:val="es-ES"/>
+        </w:rPr>
+        <w:t>Cordone</w:t>
+      </w:r>
+      <w:proofErr w:type="spellEnd"/>
+      <w:r>
+        <w:rPr>
+          <w:lang w:val="es-ES"/>
+        </w:rPr>
+        <w:t xml:space="preserve"> ve que puede crear otros usuarios, pero no otro </w:t>
+      </w:r>
       <w:proofErr w:type="spellStart"/>
       <w:r>
         <w:rPr>
@@ -62,49 +644,84 @@
         <w:rPr>
           <w:lang w:val="es-ES"/>
         </w:rPr>
-        <w:tab/>
-      </w:r>
-      <w:r>
-        <w:rPr>
-          <w:lang w:val="es-ES"/>
-        </w:rPr>
-        <w:tab/>
-        <w:t>[</w:t>
-      </w:r>
-      <w:proofErr w:type="spellStart"/>
-      <w:r>
-        <w:rPr>
-          <w:lang w:val="es-ES"/>
-        </w:rPr>
-        <w:t>admin</w:t>
-      </w:r>
-      <w:proofErr w:type="spellEnd"/>
-      <w:r>
-        <w:rPr>
-          <w:lang w:val="es-ES"/>
-        </w:rPr>
-        <w:t>]</w:t>
-      </w:r>
-    </w:p>
-    <w:p>
-      <w:pPr>
-        <w:pStyle w:val="Prrafodelista"/>
-        <w:numPr>
-          <w:ilvl w:val="0"/>
-          <w:numId w:val="1"/>
-        </w:numPr>
-        <w:rPr>
-          <w:lang w:val="es-ES"/>
-        </w:rPr>
-      </w:pPr>
-      <w:proofErr w:type="spellStart"/>
-      <w:r>
-        <w:rPr>
-          <w:lang w:val="es-ES"/>
-        </w:rPr>
-        <w:t>jorgecordone</w:t>
-      </w:r>
-      <w:proofErr w:type="spellEnd"/>
+        <w:t xml:space="preserve">. </w:t>
+      </w:r>
+    </w:p>
+    <w:p>
+      <w:pPr>
+        <w:pStyle w:val="Prrafodelista"/>
+        <w:numPr>
+          <w:ilvl w:val="0"/>
+          <w:numId w:val="2"/>
+        </w:numPr>
+        <w:rPr>
+          <w:lang w:val="es-ES"/>
+        </w:rPr>
+      </w:pPr>
+      <w:r>
+        <w:rPr>
+          <w:lang w:val="es-ES"/>
+        </w:rPr>
+        <w:t xml:space="preserve">Jorge </w:t>
+      </w:r>
+      <w:proofErr w:type="spellStart"/>
+      <w:r>
+        <w:rPr>
+          <w:lang w:val="es-ES"/>
+        </w:rPr>
+        <w:t>Cordone</w:t>
+      </w:r>
+      <w:proofErr w:type="spellEnd"/>
+      <w:r>
+        <w:rPr>
+          <w:lang w:val="es-ES"/>
+        </w:rPr>
+        <w:t xml:space="preserve"> crea al usuario Gabi </w:t>
+      </w:r>
+      <w:proofErr w:type="spellStart"/>
+      <w:r>
+        <w:rPr>
+          <w:lang w:val="es-ES"/>
+        </w:rPr>
+        <w:t>com</w:t>
+      </w:r>
+      <w:proofErr w:type="spellEnd"/>
+      <w:r>
+        <w:rPr>
+          <w:lang w:val="es-ES"/>
+        </w:rPr>
+        <w:t xml:space="preserve"> técnico y le da el permiso de </w:t>
+      </w:r>
+      <w:r>
+        <w:rPr>
+          <w:lang w:val="es-ES"/>
+        </w:rPr>
+        <w:t>permiso-administrar-organizaciones</w:t>
+      </w:r>
+      <w:r>
+        <w:rPr>
+          <w:lang w:val="es-ES"/>
+        </w:rPr>
+        <w:t>.</w:t>
+      </w:r>
+    </w:p>
+    <w:p>
+      <w:pPr>
+        <w:pStyle w:val="Prrafodelista"/>
+        <w:numPr>
+          <w:ilvl w:val="0"/>
+          <w:numId w:val="2"/>
+        </w:numPr>
+        <w:rPr>
+          <w:lang w:val="es-ES"/>
+        </w:rPr>
+      </w:pPr>
+      <w:r>
+        <w:rPr>
+          <w:lang w:val="es-ES"/>
+        </w:rPr>
+        <w:t>Gaby crea la organización Sommerfeld</w:t>
+      </w:r>
       <w:r>
         <w:rPr>
           <w:lang w:val="es-ES"/>
@@ -115,289 +732,550 @@
         <w:rPr>
           <w:lang w:val="es-ES"/>
         </w:rPr>
-        <w:tab/>
-      </w:r>
-      <w:r>
-        <w:t>[</w:t>
-      </w:r>
-      <w:r>
-        <w:t>gerente</w:t>
-      </w:r>
-      <w:r>
-        <w:t>]</w:t>
-      </w:r>
-    </w:p>
-    <w:p>
-      <w:pPr>
-        <w:pStyle w:val="Prrafodelista"/>
-        <w:numPr>
-          <w:ilvl w:val="0"/>
-          <w:numId w:val="1"/>
-        </w:numPr>
-        <w:rPr>
-          <w:lang w:val="es-ES"/>
-        </w:rPr>
-      </w:pPr>
-      <w:proofErr w:type="spellStart"/>
-      <w:r>
-        <w:t>gabi</w:t>
-      </w:r>
-      <w:proofErr w:type="spellEnd"/>
-      <w:r>
+        <w:t xml:space="preserve">. Y otro llamado </w:t>
+      </w:r>
+      <w:proofErr w:type="spellStart"/>
+      <w:r>
+        <w:rPr>
+          <w:lang w:val="es-ES"/>
+        </w:rPr>
+        <w:t>friesland</w:t>
+      </w:r>
+      <w:proofErr w:type="spellEnd"/>
+    </w:p>
+    <w:p>
+      <w:pPr>
+        <w:pStyle w:val="Prrafodelista"/>
+        <w:numPr>
+          <w:ilvl w:val="0"/>
+          <w:numId w:val="2"/>
+        </w:numPr>
+        <w:rPr>
+          <w:lang w:val="es-ES"/>
+        </w:rPr>
+      </w:pPr>
+      <w:r>
+        <w:rPr>
+          <w:lang w:val="es-ES"/>
+        </w:rPr>
+        <w:t xml:space="preserve">Gaby quiere crear usuario y ve que solo puede crear usuario del tipo técnico, productor </w:t>
+      </w:r>
+      <w:proofErr w:type="spellStart"/>
+      <w:r>
+        <w:rPr>
+          <w:lang w:val="es-ES"/>
+        </w:rPr>
+        <w:t>e</w:t>
+      </w:r>
+      <w:proofErr w:type="spellEnd"/>
+      <w:r>
+        <w:rPr>
+          <w:lang w:val="es-ES"/>
+        </w:rPr>
+        <w:t xml:space="preserve"> invitado, hasta </w:t>
+      </w:r>
+      <w:proofErr w:type="spellStart"/>
+      <w:r>
+        <w:rPr>
+          <w:lang w:val="es-ES"/>
+        </w:rPr>
+        <w:t>alli</w:t>
+      </w:r>
+      <w:proofErr w:type="spellEnd"/>
+      <w:r>
+        <w:rPr>
+          <w:lang w:val="es-ES"/>
+        </w:rPr>
+        <w:t>.</w:t>
+      </w:r>
+    </w:p>
+    <w:p>
+      <w:pPr>
+        <w:pStyle w:val="Prrafodelista"/>
+        <w:numPr>
+          <w:ilvl w:val="0"/>
+          <w:numId w:val="2"/>
+        </w:numPr>
+        <w:rPr>
+          <w:lang w:val="es-ES"/>
+        </w:rPr>
+      </w:pPr>
+      <w:r>
+        <w:rPr>
+          <w:lang w:val="es-ES"/>
+        </w:rPr>
+        <w:t xml:space="preserve">Ernesto inicia sesión y ve que no puede administrar ningún grupo y organización </w:t>
+      </w:r>
+      <w:proofErr w:type="spellStart"/>
+      <w:r>
+        <w:rPr>
+          <w:lang w:val="es-ES"/>
+        </w:rPr>
+        <w:t>por que</w:t>
+      </w:r>
+      <w:proofErr w:type="spellEnd"/>
+      <w:r>
+        <w:rPr>
+          <w:lang w:val="es-ES"/>
+        </w:rPr>
+        <w:t xml:space="preserve"> no tiene asignado ninguno.</w:t>
+      </w:r>
+    </w:p>
+    <w:p>
+      <w:pPr>
+        <w:pStyle w:val="Prrafodelista"/>
+        <w:numPr>
+          <w:ilvl w:val="0"/>
+          <w:numId w:val="2"/>
+        </w:numPr>
+        <w:rPr>
+          <w:lang w:val="es-ES"/>
+        </w:rPr>
+      </w:pPr>
+      <w:r>
+        <w:rPr>
+          <w:lang w:val="es-ES"/>
+        </w:rPr>
+        <w:t>Gaby asigna a Ernesto la organización Sommerfeld</w:t>
+      </w:r>
+    </w:p>
+    <w:p>
+      <w:pPr>
+        <w:pStyle w:val="Prrafodelista"/>
+        <w:numPr>
+          <w:ilvl w:val="0"/>
+          <w:numId w:val="2"/>
+        </w:numPr>
+        <w:rPr>
+          <w:lang w:val="es-ES"/>
+        </w:rPr>
+      </w:pPr>
+      <w:r>
+        <w:rPr>
+          <w:lang w:val="es-ES"/>
+        </w:rPr>
+        <w:t xml:space="preserve">Ernesto ahora ve que puede crear un grupo a Sommerfeld Siendo </w:t>
+      </w:r>
+      <w:proofErr w:type="spellStart"/>
+      <w:r>
+        <w:rPr>
+          <w:lang w:val="es-ES"/>
+        </w:rPr>
+        <w:t>asi</w:t>
+      </w:r>
+      <w:proofErr w:type="spellEnd"/>
+      <w:r>
+        <w:rPr>
+          <w:lang w:val="es-ES"/>
+        </w:rPr>
+        <w:t xml:space="preserve"> entonces crea el grupo productores Bergen y </w:t>
+      </w:r>
+      <w:proofErr w:type="spellStart"/>
+      <w:r>
+        <w:rPr>
+          <w:lang w:val="es-ES"/>
+        </w:rPr>
+        <w:t>cia</w:t>
+      </w:r>
+      <w:proofErr w:type="spellEnd"/>
+      <w:r>
+        <w:rPr>
+          <w:lang w:val="es-ES"/>
+        </w:rPr>
+        <w:t>.</w:t>
+      </w:r>
+    </w:p>
+    <w:p>
+      <w:pPr>
+        <w:pStyle w:val="Prrafodelista"/>
+        <w:numPr>
+          <w:ilvl w:val="0"/>
+          <w:numId w:val="2"/>
+        </w:numPr>
+        <w:rPr>
+          <w:lang w:val="es-ES"/>
+        </w:rPr>
+      </w:pPr>
+      <w:r>
+        <w:rPr>
+          <w:lang w:val="es-ES"/>
+        </w:rPr>
+        <w:t xml:space="preserve">Ernesto crea los usuarios con </w:t>
+      </w:r>
+      <w:proofErr w:type="spellStart"/>
+      <w:r>
+        <w:rPr>
+          <w:lang w:val="es-ES"/>
+        </w:rPr>
+        <w:t>claim</w:t>
+      </w:r>
+      <w:proofErr w:type="spellEnd"/>
+      <w:r>
+        <w:rPr>
+          <w:lang w:val="es-ES"/>
+        </w:rPr>
+        <w:t xml:space="preserve"> rol-productor: </w:t>
+      </w:r>
+      <w:proofErr w:type="spellStart"/>
+      <w:r>
+        <w:rPr>
+          <w:lang w:val="es-ES"/>
+        </w:rPr>
+        <w:t>dbergen</w:t>
+      </w:r>
+      <w:proofErr w:type="spellEnd"/>
+      <w:r>
+        <w:rPr>
+          <w:lang w:val="es-ES"/>
+        </w:rPr>
+        <w:t xml:space="preserve"> y </w:t>
+      </w:r>
+      <w:proofErr w:type="spellStart"/>
+      <w:r>
+        <w:rPr>
+          <w:lang w:val="es-ES"/>
+        </w:rPr>
+        <w:t>cbergen</w:t>
+      </w:r>
+      <w:proofErr w:type="spellEnd"/>
+      <w:r>
+        <w:rPr>
+          <w:lang w:val="es-ES"/>
+        </w:rPr>
         <w:t xml:space="preserve"> </w:t>
       </w:r>
-      <w:r>
-        <w:tab/>
-      </w:r>
-      <w:r>
-        <w:tab/>
-        <w:t>[</w:t>
-      </w:r>
-      <w:proofErr w:type="spellStart"/>
-      <w:r>
-        <w:t>tecnico</w:t>
-      </w:r>
-      <w:proofErr w:type="spellEnd"/>
-      <w:r>
-        <w:t>]</w:t>
-      </w:r>
-      <w:r>
-        <w:t xml:space="preserve"> [</w:t>
-      </w:r>
-      <w:proofErr w:type="spellStart"/>
-      <w:r>
-        <w:t>administra_organizaciones</w:t>
-      </w:r>
-      <w:proofErr w:type="spellEnd"/>
-      <w:r>
-        <w:t>]</w:t>
-      </w:r>
-    </w:p>
-    <w:p>
-      <w:pPr>
-        <w:pStyle w:val="Prrafodelista"/>
-        <w:numPr>
-          <w:ilvl w:val="0"/>
-          <w:numId w:val="1"/>
-        </w:numPr>
-        <w:rPr>
-          <w:lang w:val="es-ES"/>
-        </w:rPr>
-      </w:pPr>
-      <w:proofErr w:type="spellStart"/>
-      <w:r>
-        <w:t>ernesto</w:t>
-      </w:r>
-      <w:proofErr w:type="spellEnd"/>
-      <w:r>
-        <w:tab/>
-      </w:r>
-      <w:r>
-        <w:tab/>
-        <w:t>[</w:t>
-      </w:r>
-      <w:proofErr w:type="spellStart"/>
-      <w:r>
-        <w:t>tecnico</w:t>
-      </w:r>
-      <w:proofErr w:type="spellEnd"/>
-      <w:r>
-        <w:t>]</w:t>
-      </w:r>
-    </w:p>
-    <w:p>
-      <w:pPr>
-        <w:pStyle w:val="Prrafodelista"/>
-        <w:numPr>
-          <w:ilvl w:val="0"/>
-          <w:numId w:val="1"/>
-        </w:numPr>
-        <w:rPr>
-          <w:lang w:val="es-ES"/>
-        </w:rPr>
-      </w:pPr>
-      <w:proofErr w:type="spellStart"/>
-      <w:r>
-        <w:rPr>
-          <w:lang w:val="es-ES"/>
-        </w:rPr>
-        <w:t>dbergen</w:t>
-      </w:r>
-      <w:proofErr w:type="spellEnd"/>
-      <w:r>
-        <w:rPr>
-          <w:lang w:val="es-ES"/>
-        </w:rPr>
-        <w:tab/>
-      </w:r>
-      <w:r>
-        <w:rPr>
-          <w:lang w:val="en-US"/>
-        </w:rPr>
-        <w:t>[</w:t>
-      </w:r>
-      <w:proofErr w:type="spellStart"/>
-      <w:r>
-        <w:rPr>
-          <w:lang w:val="en-US"/>
-        </w:rPr>
-        <w:t>productor</w:t>
-      </w:r>
-      <w:proofErr w:type="spellEnd"/>
-      <w:r>
-        <w:rPr>
-          <w:lang w:val="en-US"/>
-        </w:rPr>
-        <w:t>]</w:t>
-      </w:r>
-    </w:p>
-    <w:p>
-      <w:pPr>
-        <w:pStyle w:val="Prrafodelista"/>
-        <w:numPr>
-          <w:ilvl w:val="0"/>
-          <w:numId w:val="1"/>
-        </w:numPr>
-        <w:rPr>
-          <w:lang w:val="es-ES"/>
-        </w:rPr>
-      </w:pPr>
-      <w:proofErr w:type="spellStart"/>
-      <w:r>
-        <w:rPr>
-          <w:lang w:val="es-ES"/>
-        </w:rPr>
-        <w:t>gsommerfeld</w:t>
-      </w:r>
-      <w:proofErr w:type="spellEnd"/>
-      <w:r>
-        <w:rPr>
-          <w:lang w:val="es-ES"/>
-        </w:rPr>
-        <w:tab/>
-        <w:t>[invitado]</w:t>
-      </w:r>
-    </w:p>
-    <w:p>
-      <w:pPr>
-        <w:pStyle w:val="Ttulo2"/>
-        <w:rPr>
-          <w:lang w:val="es-ES"/>
-        </w:rPr>
-      </w:pPr>
-    </w:p>
-    <w:p>
-      <w:pPr>
-        <w:rPr>
-          <w:lang w:val="es-ES"/>
-        </w:rPr>
-      </w:pPr>
-      <w:r>
-        <w:rPr>
-          <w:lang w:val="es-ES"/>
-        </w:rPr>
-        <w:t>Como empieza:</w:t>
-      </w:r>
-    </w:p>
-    <w:p>
-      <w:pPr>
-        <w:rPr>
-          <w:lang w:val="es-ES"/>
-        </w:rPr>
-      </w:pPr>
-      <w:r>
-        <w:rPr>
-          <w:lang w:val="es-ES"/>
-        </w:rPr>
-        <w:t xml:space="preserve">El </w:t>
-      </w:r>
-      <w:proofErr w:type="spellStart"/>
-      <w:r>
-        <w:rPr>
-          <w:lang w:val="es-ES"/>
-        </w:rPr>
-        <w:t>admin</w:t>
-      </w:r>
-      <w:proofErr w:type="spellEnd"/>
-      <w:r>
-        <w:rPr>
-          <w:lang w:val="es-ES"/>
-        </w:rPr>
-        <w:t xml:space="preserve"> crea al usuario Jorge </w:t>
-      </w:r>
-      <w:proofErr w:type="spellStart"/>
-      <w:r>
-        <w:rPr>
-          <w:lang w:val="es-ES"/>
-        </w:rPr>
-        <w:t>Cordone</w:t>
-      </w:r>
-      <w:proofErr w:type="spellEnd"/>
-      <w:r>
-        <w:rPr>
-          <w:lang w:val="es-ES"/>
-        </w:rPr>
-        <w:t xml:space="preserve"> como gerente. </w:t>
-      </w:r>
-      <w:proofErr w:type="spellStart"/>
-      <w:r>
-        <w:rPr>
-          <w:lang w:val="es-ES"/>
-        </w:rPr>
-        <w:t>Admin</w:t>
-      </w:r>
-      <w:proofErr w:type="spellEnd"/>
-      <w:r>
-        <w:rPr>
-          <w:lang w:val="es-ES"/>
-        </w:rPr>
-        <w:t xml:space="preserve"> puede crear otros usuarios.</w:t>
-      </w:r>
-    </w:p>
-    <w:p>
-      <w:pPr>
-        <w:rPr>
-          <w:lang w:val="es-ES"/>
-        </w:rPr>
-      </w:pPr>
-      <w:r>
-        <w:rPr>
-          <w:lang w:val="es-ES"/>
-        </w:rPr>
-        <w:t xml:space="preserve">Jorge </w:t>
-      </w:r>
-      <w:proofErr w:type="spellStart"/>
-      <w:r>
-        <w:rPr>
-          <w:lang w:val="es-ES"/>
-        </w:rPr>
-        <w:t>Cordone</w:t>
-      </w:r>
-      <w:proofErr w:type="spellEnd"/>
-      <w:r>
-        <w:rPr>
-          <w:lang w:val="es-ES"/>
-        </w:rPr>
-        <w:t xml:space="preserve"> ve que puede crear otros usuarios, pero no otro </w:t>
-      </w:r>
-      <w:proofErr w:type="spellStart"/>
-      <w:r>
-        <w:rPr>
-          <w:lang w:val="es-ES"/>
-        </w:rPr>
-        <w:t>admin</w:t>
-      </w:r>
-      <w:proofErr w:type="spellEnd"/>
-      <w:r>
-        <w:rPr>
-          <w:lang w:val="es-ES"/>
-        </w:rPr>
-        <w:t xml:space="preserve">. </w:t>
+    </w:p>
+    <w:p>
+      <w:pPr>
+        <w:pStyle w:val="Prrafodelista"/>
+        <w:numPr>
+          <w:ilvl w:val="0"/>
+          <w:numId w:val="2"/>
+        </w:numPr>
+        <w:rPr>
+          <w:lang w:val="es-ES"/>
+        </w:rPr>
+      </w:pPr>
+      <w:r>
+        <w:rPr>
+          <w:lang w:val="es-ES"/>
+        </w:rPr>
+        <w:t>Les asigna a los productores Bergen el grupo Bergen-y-</w:t>
+      </w:r>
+      <w:proofErr w:type="spellStart"/>
+      <w:r>
+        <w:rPr>
+          <w:lang w:val="es-ES"/>
+        </w:rPr>
+        <w:t>cia</w:t>
+      </w:r>
+      <w:proofErr w:type="spellEnd"/>
+      <w:r>
+        <w:rPr>
+          <w:lang w:val="es-ES"/>
+        </w:rPr>
+        <w:t>.</w:t>
+      </w:r>
+    </w:p>
+    <w:p>
+      <w:pPr>
+        <w:pStyle w:val="Prrafodelista"/>
+        <w:numPr>
+          <w:ilvl w:val="0"/>
+          <w:numId w:val="2"/>
+        </w:numPr>
+        <w:rPr>
+          <w:lang w:val="es-ES"/>
+        </w:rPr>
+      </w:pPr>
+      <w:r>
+        <w:rPr>
+          <w:lang w:val="es-ES"/>
+        </w:rPr>
+        <w:t xml:space="preserve">Ernesto decide quitarles del grupo Bergen y </w:t>
+      </w:r>
+      <w:proofErr w:type="spellStart"/>
+      <w:r>
+        <w:rPr>
+          <w:lang w:val="es-ES"/>
+        </w:rPr>
+        <w:t>cia</w:t>
+      </w:r>
+      <w:proofErr w:type="spellEnd"/>
+    </w:p>
+    <w:p>
+      <w:pPr>
+        <w:pStyle w:val="Prrafodelista"/>
+        <w:numPr>
+          <w:ilvl w:val="0"/>
+          <w:numId w:val="2"/>
+        </w:numPr>
+        <w:rPr>
+          <w:lang w:val="es-ES"/>
+        </w:rPr>
+      </w:pPr>
+      <w:r>
+        <w:rPr>
+          <w:lang w:val="es-ES"/>
+        </w:rPr>
+        <w:t>Ernesto crea el usuario gerencia con rol de invitado y le asigna ver a todos de Sommerfeld</w:t>
+      </w:r>
+    </w:p>
+    <w:p>
+      <w:pPr>
+        <w:pStyle w:val="Prrafodelista"/>
+        <w:numPr>
+          <w:ilvl w:val="0"/>
+          <w:numId w:val="2"/>
+        </w:numPr>
+        <w:rPr>
+          <w:lang w:val="es-ES"/>
+        </w:rPr>
+      </w:pPr>
+      <w:r>
+        <w:rPr>
+          <w:lang w:val="es-ES"/>
+        </w:rPr>
+        <w:t xml:space="preserve">Hace lo mismo que el anterior con el usuario </w:t>
+      </w:r>
+      <w:proofErr w:type="spellStart"/>
+      <w:r>
+        <w:rPr>
+          <w:lang w:val="es-ES"/>
+        </w:rPr>
+        <w:t>invitadobergen</w:t>
+      </w:r>
+      <w:proofErr w:type="spellEnd"/>
+      <w:r>
+        <w:rPr>
+          <w:lang w:val="es-ES"/>
+        </w:rPr>
+        <w:t>.</w:t>
+      </w:r>
+    </w:p>
+    <w:p>
+      <w:pPr>
+        <w:pStyle w:val="Prrafodelista"/>
+        <w:numPr>
+          <w:ilvl w:val="0"/>
+          <w:numId w:val="2"/>
+        </w:numPr>
+        <w:rPr>
+          <w:lang w:val="es-ES"/>
+        </w:rPr>
+      </w:pPr>
+      <w:proofErr w:type="spellStart"/>
+      <w:r>
+        <w:rPr>
+          <w:lang w:val="es-ES"/>
+        </w:rPr>
+        <w:t>gerenciasommer</w:t>
+      </w:r>
+      <w:proofErr w:type="spellEnd"/>
+      <w:r>
+        <w:rPr>
+          <w:lang w:val="es-ES"/>
+        </w:rPr>
+        <w:t xml:space="preserve"> puede ver a todos los productores de la organización Sommerfeld, sin hacer ningún cambio</w:t>
+      </w:r>
+    </w:p>
+    <w:p>
+      <w:pPr>
+        <w:pStyle w:val="Prrafodelista"/>
+        <w:numPr>
+          <w:ilvl w:val="0"/>
+          <w:numId w:val="2"/>
+        </w:numPr>
+        <w:rPr>
+          <w:lang w:val="es-ES"/>
+        </w:rPr>
+      </w:pPr>
+      <w:proofErr w:type="spellStart"/>
+      <w:r>
+        <w:rPr>
+          <w:lang w:val="es-ES"/>
+        </w:rPr>
+        <w:t>invitadobergen</w:t>
+      </w:r>
+      <w:proofErr w:type="spellEnd"/>
+      <w:r>
+        <w:rPr>
+          <w:lang w:val="es-ES"/>
+        </w:rPr>
+        <w:t xml:space="preserve"> puede ver también igual que gerencia. Esto no debe ser así.</w:t>
+      </w:r>
+    </w:p>
+    <w:p>
+      <w:pPr>
+        <w:pStyle w:val="Prrafodelista"/>
+        <w:numPr>
+          <w:ilvl w:val="0"/>
+          <w:numId w:val="2"/>
+        </w:numPr>
+        <w:rPr>
+          <w:lang w:val="es-ES"/>
+        </w:rPr>
+      </w:pPr>
+      <w:r>
+        <w:rPr>
+          <w:lang w:val="es-ES"/>
+        </w:rPr>
+        <w:t xml:space="preserve">Ernesto decide limitar a </w:t>
+      </w:r>
+      <w:proofErr w:type="spellStart"/>
+      <w:r>
+        <w:rPr>
+          <w:lang w:val="es-ES"/>
+        </w:rPr>
+        <w:t>invitadobergen</w:t>
+      </w:r>
+      <w:proofErr w:type="spellEnd"/>
+      <w:r>
+        <w:rPr>
+          <w:lang w:val="es-ES"/>
+        </w:rPr>
+        <w:t xml:space="preserve"> a que solo pueda a los productores de productores-</w:t>
+      </w:r>
+      <w:proofErr w:type="spellStart"/>
+      <w:r>
+        <w:rPr>
+          <w:lang w:val="es-ES"/>
+        </w:rPr>
+        <w:t>bergen</w:t>
+      </w:r>
+      <w:proofErr w:type="spellEnd"/>
+      <w:r>
+        <w:rPr>
+          <w:lang w:val="es-ES"/>
+        </w:rPr>
+        <w:t xml:space="preserve"> y le da permiso solo para ese grupo.</w:t>
+      </w:r>
+    </w:p>
+    <w:p>
+      <w:pPr>
+        <w:pStyle w:val="Prrafodelista"/>
+        <w:numPr>
+          <w:ilvl w:val="0"/>
+          <w:numId w:val="2"/>
+        </w:numPr>
+        <w:rPr>
+          <w:lang w:val="es-ES"/>
+        </w:rPr>
+      </w:pPr>
+      <w:proofErr w:type="spellStart"/>
+      <w:r>
+        <w:rPr>
+          <w:lang w:val="es-ES"/>
+        </w:rPr>
+        <w:t>Invitadobergen</w:t>
+      </w:r>
+      <w:proofErr w:type="spellEnd"/>
+      <w:r>
+        <w:rPr>
+          <w:lang w:val="es-ES"/>
+        </w:rPr>
+        <w:t xml:space="preserve"> sigue sin poder ver a nadie </w:t>
+      </w:r>
+      <w:proofErr w:type="spellStart"/>
+      <w:r>
+        <w:rPr>
+          <w:lang w:val="es-ES"/>
+        </w:rPr>
+        <w:t>por que</w:t>
+      </w:r>
+      <w:proofErr w:type="spellEnd"/>
+      <w:r>
+        <w:rPr>
+          <w:lang w:val="es-ES"/>
+        </w:rPr>
+        <w:t xml:space="preserve"> ese grupo no tiene ningún productor asociado</w:t>
+      </w:r>
+    </w:p>
+    <w:p>
+      <w:pPr>
+        <w:pStyle w:val="Prrafodelista"/>
+        <w:numPr>
+          <w:ilvl w:val="0"/>
+          <w:numId w:val="2"/>
+        </w:numPr>
+        <w:rPr>
+          <w:lang w:val="es-ES"/>
+        </w:rPr>
+      </w:pPr>
+      <w:r>
+        <w:rPr>
+          <w:lang w:val="es-ES"/>
+        </w:rPr>
+        <w:t>Ernesto asocia a los productores Bergen  al grupo de ellos</w:t>
+      </w:r>
+    </w:p>
+    <w:p>
+      <w:pPr>
+        <w:pStyle w:val="Prrafodelista"/>
+        <w:numPr>
+          <w:ilvl w:val="0"/>
+          <w:numId w:val="2"/>
+        </w:numPr>
+        <w:rPr>
+          <w:lang w:val="es-ES"/>
+        </w:rPr>
+      </w:pPr>
+      <w:r>
+        <w:rPr>
+          <w:lang w:val="es-ES"/>
+        </w:rPr>
+        <w:t>Invitado Bergen ahora si puede ver a los productores Bergen</w:t>
+      </w:r>
+    </w:p>
+    <w:p>
+      <w:pPr>
+        <w:pStyle w:val="Prrafodelista"/>
+        <w:numPr>
+          <w:ilvl w:val="0"/>
+          <w:numId w:val="2"/>
+        </w:numPr>
+        <w:rPr>
+          <w:lang w:val="es-ES"/>
+        </w:rPr>
+      </w:pPr>
+      <w:r>
+        <w:rPr>
+          <w:lang w:val="es-ES"/>
+        </w:rPr>
+        <w:t xml:space="preserve">Los productores </w:t>
+      </w:r>
+      <w:proofErr w:type="spellStart"/>
+      <w:r>
+        <w:rPr>
+          <w:lang w:val="es-ES"/>
+        </w:rPr>
+        <w:t>bergen</w:t>
+      </w:r>
+      <w:proofErr w:type="spellEnd"/>
+      <w:r>
+        <w:rPr>
+          <w:lang w:val="es-ES"/>
+        </w:rPr>
+        <w:t xml:space="preserve"> no pueden saber a </w:t>
+      </w:r>
+      <w:proofErr w:type="spellStart"/>
+      <w:r>
+        <w:rPr>
+          <w:lang w:val="es-ES"/>
+        </w:rPr>
+        <w:t>que</w:t>
+      </w:r>
+      <w:proofErr w:type="spellEnd"/>
+      <w:r>
+        <w:rPr>
+          <w:lang w:val="es-ES"/>
+        </w:rPr>
+        <w:t xml:space="preserve"> grupo pertenecen, en absoluto</w:t>
       </w:r>
     </w:p>
     <w:sectPr>
       <w:pgSz w:w="11906" w:h="16838"/>
-      <w:pgMar w:top="1417" w:right="1701" w:bottom="1417" w:left="1701" w:header="708" w:footer="708" w:gutter="0"/>
+      <w:pgMar w:top="709" w:right="1701" w:bottom="1417" w:left="1701" w:header="708" w:footer="708" w:gutter="0"/>
       <w:cols w:space="708"/>
       <w:docGrid w:linePitch="360"/>
     </w:sectPr>
@@ -408,6 +1286,95 @@
 <file path=word/numbering.xml><?xml version="1.0" encoding="utf-8"?>
 <w:numbering xmlns:wpc="http://schemas.microsoft.com/office/word/2010/wordprocessingCanvas" xmlns:cx="http://schemas.microsoft.com/office/drawing/2014/chartex" xmlns:cx1="http://schemas.microsoft.com/office/drawing/2015/9/8/chartex" xmlns:cx2="http://schemas.microsoft.com/office/drawing/2015/10/21/chartex" xmlns:cx3="http://schemas.microsoft.com/office/drawing/2016/5/9/chartex" xmlns:cx4="http://schemas.microsoft.com/office/drawing/2016/5/10/chartex" xmlns:cx5="http://schemas.microsoft.com/office/drawing/2016/5/11/chartex" xmlns:cx6="http://schemas.microsoft.com/office/drawing/2016/5/12/chartex" xmlns:cx7="http://schemas.microsoft.com/office/drawing/2016/5/13/chartex" xmlns:cx8="http://schemas.microsoft.com/office/drawing/2016/5/14/chartex" xmlns:mc="http://schemas.openxmlformats.org/markup-compatibility/2006" xmlns:o="urn:schemas-microsoft-com:office:office" xmlns:r="http://schemas.openxmlformats.org/officeDocument/2006/relationships" xmlns:m="http://schemas.openxmlformats.org/officeDocument/2006/math" xmlns:v="urn:schemas-microsoft-com:vml" xmlns:wp14="http://schemas.microsoft.com/office/word/2010/wordprocessingDrawing" xmlns:wp="http://schemas.openxmlformats.org/drawingml/2006/wordprocessingDrawing" xmlns:w10="urn:schemas-microsoft-com:office:word" xmlns:w="http://schemas.openxmlformats.org/wordprocessingml/2006/main" xmlns:w14="http://schemas.microsoft.com/office/word/2010/wordml" xmlns:w15="http://schemas.microsoft.com/office/word/2012/wordml" xmlns:w16se="http://schemas.microsoft.com/office/word/2015/wordml/symex" xmlns:wpg="http://schemas.microsoft.com/office/word/2010/wordprocessingGroup" xmlns:wpi="http://schemas.microsoft.com/office/word/2010/wordprocessingInk" xmlns:wne="http://schemas.microsoft.com/office/word/2006/wordml" xmlns:wps="http://schemas.microsoft.com/office/word/2010/wordprocessingShape" mc:Ignorable="w14 w15 w16se wp14">
   <w:abstractNum w:abstractNumId="0" w15:restartNumberingAfterBreak="0">
+    <w:nsid w:val="168A669F"/>
+    <w:multiLevelType w:val="hybridMultilevel"/>
+    <w:tmpl w:val="35B2378C"/>
+    <w:lvl w:ilvl="0" w:tplc="3C0A000F">
+      <w:start w:val="1"/>
+      <w:numFmt w:val="decimal"/>
+      <w:lvlText w:val="%1."/>
+      <w:lvlJc w:val="left"/>
+      <w:pPr>
+        <w:ind w:left="720" w:hanging="360"/>
+      </w:pPr>
+      <w:rPr>
+        <w:rFonts w:hint="default"/>
+      </w:rPr>
+    </w:lvl>
+    <w:lvl w:ilvl="1" w:tplc="3C0A0019" w:tentative="1">
+      <w:start w:val="1"/>
+      <w:numFmt w:val="lowerLetter"/>
+      <w:lvlText w:val="%2."/>
+      <w:lvlJc w:val="left"/>
+      <w:pPr>
+        <w:ind w:left="1440" w:hanging="360"/>
+      </w:pPr>
+    </w:lvl>
+    <w:lvl w:ilvl="2" w:tplc="3C0A001B" w:tentative="1">
+      <w:start w:val="1"/>
+      <w:numFmt w:val="lowerRoman"/>
+      <w:lvlText w:val="%3."/>
+      <w:lvlJc w:val="right"/>
+      <w:pPr>
+        <w:ind w:left="2160" w:hanging="180"/>
+      </w:pPr>
+    </w:lvl>
+    <w:lvl w:ilvl="3" w:tplc="3C0A000F" w:tentative="1">
+      <w:start w:val="1"/>
+      <w:numFmt w:val="decimal"/>
+      <w:lvlText w:val="%4."/>
+      <w:lvlJc w:val="left"/>
+      <w:pPr>
+        <w:ind w:left="2880" w:hanging="360"/>
+      </w:pPr>
+    </w:lvl>
+    <w:lvl w:ilvl="4" w:tplc="3C0A0019" w:tentative="1">
+      <w:start w:val="1"/>
+      <w:numFmt w:val="lowerLetter"/>
+      <w:lvlText w:val="%5."/>
+      <w:lvlJc w:val="left"/>
+      <w:pPr>
+        <w:ind w:left="3600" w:hanging="360"/>
+      </w:pPr>
+    </w:lvl>
+    <w:lvl w:ilvl="5" w:tplc="3C0A001B" w:tentative="1">
+      <w:start w:val="1"/>
+      <w:numFmt w:val="lowerRoman"/>
+      <w:lvlText w:val="%6."/>
+      <w:lvlJc w:val="right"/>
+      <w:pPr>
+        <w:ind w:left="4320" w:hanging="180"/>
+      </w:pPr>
+    </w:lvl>
+    <w:lvl w:ilvl="6" w:tplc="3C0A000F" w:tentative="1">
+      <w:start w:val="1"/>
+      <w:numFmt w:val="decimal"/>
+      <w:lvlText w:val="%7."/>
+      <w:lvlJc w:val="left"/>
+      <w:pPr>
+        <w:ind w:left="5040" w:hanging="360"/>
+      </w:pPr>
+    </w:lvl>
+    <w:lvl w:ilvl="7" w:tplc="3C0A0019" w:tentative="1">
+      <w:start w:val="1"/>
+      <w:numFmt w:val="lowerLetter"/>
+      <w:lvlText w:val="%8."/>
+      <w:lvlJc w:val="left"/>
+      <w:pPr>
+        <w:ind w:left="5760" w:hanging="360"/>
+      </w:pPr>
+    </w:lvl>
+    <w:lvl w:ilvl="8" w:tplc="3C0A001B" w:tentative="1">
+      <w:start w:val="1"/>
+      <w:numFmt w:val="lowerRoman"/>
+      <w:lvlText w:val="%9."/>
+      <w:lvlJc w:val="right"/>
+      <w:pPr>
+        <w:ind w:left="6480" w:hanging="180"/>
+      </w:pPr>
+    </w:lvl>
+  </w:abstractNum>
+  <w:abstractNum w:abstractNumId="1" w15:restartNumberingAfterBreak="0">
     <w:nsid w:val="2A263381"/>
     <w:multiLevelType w:val="hybridMultilevel"/>
     <w:tmpl w:val="DC543942"/>
@@ -520,6 +1487,9 @@
     </w:lvl>
   </w:abstractNum>
   <w:num w:numId="1">
+    <w:abstractNumId w:val="1"/>
+  </w:num>
+  <w:num w:numId="2">
     <w:abstractNumId w:val="0"/>
   </w:num>
 </w:numbering>

</xml_diff>

<commit_message>
Empezando con la lista sencilla del right sidenav. Issue #63
</commit_message>
<xml_diff>
--- a/docs/CasosDeUso/SeccionUsuarios.docx
+++ b/docs/CasosDeUso/SeccionUsuarios.docx
@@ -316,7 +316,15 @@
         <w:t>rol-</w:t>
       </w:r>
       <w:r>
-        <w:t xml:space="preserve">productor] Org: Sommerfeld G: </w:t>
+        <w:t xml:space="preserve">productor] </w:t>
+      </w:r>
+      <w:proofErr w:type="spellStart"/>
+      <w:r>
+        <w:t>Org</w:t>
+      </w:r>
+      <w:proofErr w:type="spellEnd"/>
+      <w:r>
+        <w:t xml:space="preserve">: Sommerfeld G: </w:t>
       </w:r>
       <w:r>
         <w:t>todos/productores-</w:t>
@@ -487,13 +495,7 @@
         <w:rPr>
           <w:lang w:val="es-ES"/>
         </w:rPr>
-        <w:t>invitado</w:t>
-      </w:r>
-      <w:r>
-        <w:rPr>
-          <w:lang w:val="es-ES"/>
-        </w:rPr>
-        <w:t>bergen</w:t>
+        <w:t>invitadobergen</w:t>
       </w:r>
       <w:proofErr w:type="spellEnd"/>
       <w:r>
@@ -598,8 +600,150 @@
         </w:rPr>
         <w:t xml:space="preserve"> puede crear otros usuarios.</w:t>
       </w:r>
+    </w:p>
+    <w:p>
+      <w:pPr>
+        <w:pStyle w:val="Prrafodelista"/>
+        <w:numPr>
+          <w:ilvl w:val="0"/>
+          <w:numId w:val="2"/>
+        </w:numPr>
+        <w:rPr>
+          <w:lang w:val="es-ES"/>
+        </w:rPr>
+      </w:pPr>
+      <w:r>
+        <w:rPr>
+          <w:lang w:val="es-ES"/>
+        </w:rPr>
+        <w:t xml:space="preserve">Jorge </w:t>
+      </w:r>
+      <w:proofErr w:type="spellStart"/>
+      <w:r>
+        <w:rPr>
+          <w:lang w:val="es-ES"/>
+        </w:rPr>
+        <w:t>Cordone</w:t>
+      </w:r>
+      <w:proofErr w:type="spellEnd"/>
+      <w:r>
+        <w:rPr>
+          <w:lang w:val="es-ES"/>
+        </w:rPr>
+        <w:t xml:space="preserve"> ve que puede crear otros usuarios, pero no otro </w:t>
+      </w:r>
+      <w:proofErr w:type="spellStart"/>
+      <w:r>
+        <w:rPr>
+          <w:lang w:val="es-ES"/>
+        </w:rPr>
+        <w:t>admin</w:t>
+      </w:r>
+      <w:proofErr w:type="spellEnd"/>
+      <w:r>
+        <w:rPr>
+          <w:lang w:val="es-ES"/>
+        </w:rPr>
+        <w:t xml:space="preserve">. </w:t>
+      </w:r>
+    </w:p>
+    <w:p>
+      <w:pPr>
+        <w:pStyle w:val="Prrafodelista"/>
+        <w:numPr>
+          <w:ilvl w:val="0"/>
+          <w:numId w:val="2"/>
+        </w:numPr>
+        <w:rPr>
+          <w:lang w:val="es-ES"/>
+        </w:rPr>
+      </w:pPr>
+      <w:r>
+        <w:rPr>
+          <w:lang w:val="es-ES"/>
+        </w:rPr>
+        <w:t xml:space="preserve">Jorge </w:t>
+      </w:r>
+      <w:proofErr w:type="spellStart"/>
+      <w:r>
+        <w:rPr>
+          <w:lang w:val="es-ES"/>
+        </w:rPr>
+        <w:t>Cordone</w:t>
+      </w:r>
+      <w:proofErr w:type="spellEnd"/>
+      <w:r>
+        <w:rPr>
+          <w:lang w:val="es-ES"/>
+        </w:rPr>
+        <w:t xml:space="preserve"> crea al usuario Gabi </w:t>
+      </w:r>
+      <w:proofErr w:type="spellStart"/>
+      <w:r>
+        <w:rPr>
+          <w:lang w:val="es-ES"/>
+        </w:rPr>
+        <w:t>com</w:t>
+      </w:r>
+      <w:proofErr w:type="spellEnd"/>
+      <w:r>
+        <w:rPr>
+          <w:lang w:val="es-ES"/>
+        </w:rPr>
+        <w:t xml:space="preserve"> técnico y le da el permiso de </w:t>
+      </w:r>
+      <w:r>
+        <w:rPr>
+          <w:lang w:val="es-ES"/>
+        </w:rPr>
+        <w:t>permiso-administrar-organizaciones</w:t>
+      </w:r>
+      <w:r>
+        <w:rPr>
+          <w:lang w:val="es-ES"/>
+        </w:rPr>
+        <w:t>.</w:t>
+      </w:r>
+    </w:p>
+    <w:p>
+      <w:pPr>
+        <w:pStyle w:val="Prrafodelista"/>
+        <w:numPr>
+          <w:ilvl w:val="0"/>
+          <w:numId w:val="2"/>
+        </w:numPr>
+        <w:rPr>
+          <w:lang w:val="es-ES"/>
+        </w:rPr>
+      </w:pPr>
+      <w:r>
+        <w:rPr>
+          <w:lang w:val="es-ES"/>
+        </w:rPr>
+        <w:t>Jorge Co</w:t>
+      </w:r>
       <w:bookmarkStart w:id="0" w:name="_GoBack"/>
       <w:bookmarkEnd w:id="0"/>
+      <w:r>
+        <w:rPr>
+          <w:lang w:val="es-ES"/>
+        </w:rPr>
+        <w:t xml:space="preserve"> crea la organización Sommerfeld</w:t>
+      </w:r>
+      <w:r>
+        <w:rPr>
+          <w:lang w:val="es-ES"/>
+        </w:rPr>
+        <w:t xml:space="preserve"> . Y otro llamado </w:t>
+      </w:r>
+      <w:proofErr w:type="spellStart"/>
+      <w:r>
+        <w:rPr>
+          <w:lang w:val="es-ES"/>
+        </w:rPr>
+        <w:t>friesland</w:t>
+      </w:r>
+      <w:proofErr w:type="spellEnd"/>
     </w:p>
     <w:p>
       <w:pPr>
@@ -612,153 +756,19 @@
           <w:lang w:val="es-ES"/>
         </w:rPr>
       </w:pPr>
-      <w:r>
-        <w:rPr>
-          <w:lang w:val="es-ES"/>
-        </w:rPr>
-        <w:t xml:space="preserve">Jorge </w:t>
-      </w:r>
-      <w:proofErr w:type="spellStart"/>
-      <w:r>
-        <w:rPr>
-          <w:lang w:val="es-ES"/>
-        </w:rPr>
-        <w:t>Cordone</w:t>
-      </w:r>
-      <w:proofErr w:type="spellEnd"/>
-      <w:r>
-        <w:rPr>
-          <w:lang w:val="es-ES"/>
-        </w:rPr>
-        <w:t xml:space="preserve"> ve que puede crear otros usuarios, pero no otro </w:t>
-      </w:r>
-      <w:proofErr w:type="spellStart"/>
-      <w:r>
-        <w:rPr>
-          <w:lang w:val="es-ES"/>
-        </w:rPr>
-        <w:t>admin</w:t>
-      </w:r>
-      <w:proofErr w:type="spellEnd"/>
-      <w:r>
-        <w:rPr>
-          <w:lang w:val="es-ES"/>
-        </w:rPr>
-        <w:t xml:space="preserve">. </w:t>
-      </w:r>
-    </w:p>
-    <w:p>
-      <w:pPr>
-        <w:pStyle w:val="Prrafodelista"/>
-        <w:numPr>
-          <w:ilvl w:val="0"/>
-          <w:numId w:val="2"/>
-        </w:numPr>
-        <w:rPr>
-          <w:lang w:val="es-ES"/>
-        </w:rPr>
-      </w:pPr>
-      <w:r>
-        <w:rPr>
-          <w:lang w:val="es-ES"/>
-        </w:rPr>
-        <w:t xml:space="preserve">Jorge </w:t>
-      </w:r>
-      <w:proofErr w:type="spellStart"/>
-      <w:r>
-        <w:rPr>
-          <w:lang w:val="es-ES"/>
-        </w:rPr>
-        <w:t>Cordone</w:t>
-      </w:r>
-      <w:proofErr w:type="spellEnd"/>
-      <w:r>
-        <w:rPr>
-          <w:lang w:val="es-ES"/>
-        </w:rPr>
-        <w:t xml:space="preserve"> crea al usuario Gabi </w:t>
-      </w:r>
-      <w:proofErr w:type="spellStart"/>
-      <w:r>
-        <w:rPr>
-          <w:lang w:val="es-ES"/>
-        </w:rPr>
-        <w:t>com</w:t>
-      </w:r>
-      <w:proofErr w:type="spellEnd"/>
-      <w:r>
-        <w:rPr>
-          <w:lang w:val="es-ES"/>
-        </w:rPr>
-        <w:t xml:space="preserve"> técnico y le da el permiso de </w:t>
-      </w:r>
-      <w:r>
-        <w:rPr>
-          <w:lang w:val="es-ES"/>
-        </w:rPr>
-        <w:t>permiso-administrar-organizaciones</w:t>
-      </w:r>
-      <w:r>
-        <w:rPr>
-          <w:lang w:val="es-ES"/>
-        </w:rPr>
-        <w:t>.</w:t>
-      </w:r>
-    </w:p>
-    <w:p>
-      <w:pPr>
-        <w:pStyle w:val="Prrafodelista"/>
-        <w:numPr>
-          <w:ilvl w:val="0"/>
-          <w:numId w:val="2"/>
-        </w:numPr>
-        <w:rPr>
-          <w:lang w:val="es-ES"/>
-        </w:rPr>
-      </w:pPr>
-      <w:r>
-        <w:rPr>
-          <w:lang w:val="es-ES"/>
-        </w:rPr>
-        <w:t>Gaby crea la organización Sommerfeld</w:t>
-      </w:r>
-      <w:r>
-        <w:rPr>
-          <w:lang w:val="es-ES"/>
-        </w:rPr>
-        <w:t xml:space="preserve"> </w:t>
-      </w:r>
-      <w:r>
-        <w:rPr>
-          <w:lang w:val="es-ES"/>
-        </w:rPr>
-        <w:t xml:space="preserve">. Y otro llamado </w:t>
-      </w:r>
-      <w:proofErr w:type="spellStart"/>
-      <w:r>
-        <w:rPr>
-          <w:lang w:val="es-ES"/>
-        </w:rPr>
-        <w:t>friesland</w:t>
-      </w:r>
-      <w:proofErr w:type="spellEnd"/>
-    </w:p>
-    <w:p>
-      <w:pPr>
-        <w:pStyle w:val="Prrafodelista"/>
-        <w:numPr>
-          <w:ilvl w:val="0"/>
-          <w:numId w:val="2"/>
-        </w:numPr>
-        <w:rPr>
-          <w:lang w:val="es-ES"/>
-        </w:rPr>
-      </w:pPr>
-      <w:r>
-        <w:rPr>
-          <w:lang w:val="es-ES"/>
-        </w:rPr>
-        <w:t xml:space="preserve">Gaby quiere crear usuario y ve que solo puede crear usuario del tipo técnico, productor </w:t>
+      <w:proofErr w:type="spellStart"/>
+      <w:r>
+        <w:rPr>
+          <w:lang w:val="es-ES"/>
+        </w:rPr>
+        <w:t>Coordone</w:t>
+      </w:r>
+      <w:proofErr w:type="spellEnd"/>
+      <w:r>
+        <w:rPr>
+          <w:lang w:val="es-ES"/>
+        </w:rPr>
+        <w:t xml:space="preserve"> quiere crear usuario y ve que solo puede crear usuario del tipo técnico, productor </w:t>
       </w:r>
       <w:proofErr w:type="spellStart"/>
       <w:r>
@@ -1275,7 +1285,7 @@
     </w:p>
     <w:sectPr>
       <w:pgSz w:w="11906" w:h="16838"/>
-      <w:pgMar w:top="709" w:right="1701" w:bottom="1417" w:left="1701" w:header="708" w:footer="708" w:gutter="0"/>
+      <w:pgMar w:top="709" w:right="1701" w:bottom="993" w:left="1701" w:header="708" w:footer="708" w:gutter="0"/>
       <w:cols w:space="708"/>
       <w:docGrid w:linePitch="360"/>
     </w:sectPr>

</xml_diff>